<commit_message>
some of the tournament
</commit_message>
<xml_diff>
--- a/PA Report.docx
+++ b/PA Report.docx
@@ -1,6 +1,6 @@
 
 <file path=word/document.xml><?xml version="1.0" encoding="utf-8"?>
-<w:document xmlns:wpc="http://schemas.microsoft.com/office/word/2010/wordprocessingCanvas" xmlns:cx="http://schemas.microsoft.com/office/drawing/2014/chartex" xmlns:cx1="http://schemas.microsoft.com/office/drawing/2015/9/8/chartex" xmlns:cx2="http://schemas.microsoft.com/office/drawing/2015/10/21/chartex" xmlns:cx3="http://schemas.microsoft.com/office/drawing/2016/5/9/chartex" xmlns:cx4="http://schemas.microsoft.com/office/drawing/2016/5/10/chartex" xmlns:cx5="http://schemas.microsoft.com/office/drawing/2016/5/11/chartex" xmlns:cx6="http://schemas.microsoft.com/office/drawing/2016/5/12/chartex" xmlns:cx7="http://schemas.microsoft.com/office/drawing/2016/5/13/chartex" xmlns:cx8="http://schemas.microsoft.com/office/drawing/2016/5/14/chartex" xmlns:mc="http://schemas.openxmlformats.org/markup-compatibility/2006" xmlns:aink="http://schemas.microsoft.com/office/drawing/2016/ink" xmlns:am3d="http://schemas.microsoft.com/office/drawing/2017/model3d" xmlns:o="urn:schemas-microsoft-com:office:office" xmlns:oel="http://schemas.microsoft.com/office/2019/extlst" xmlns:r="http://schemas.openxmlformats.org/officeDocument/2006/relationships" xmlns:m="http://schemas.openxmlformats.org/officeDocument/2006/math" xmlns:v="urn:schemas-microsoft-com:vml" xmlns:wp14="http://schemas.microsoft.com/office/word/2010/wordprocessingDrawing" xmlns:wp="http://schemas.openxmlformats.org/drawingml/2006/wordprocessingDrawing" xmlns:w10="urn:schemas-microsoft-com:office:word" xmlns:w="http://schemas.openxmlformats.org/wordprocessingml/2006/main" xmlns:w14="http://schemas.microsoft.com/office/word/2010/wordml" xmlns:w15="http://schemas.microsoft.com/office/word/2012/wordml" xmlns:w16cex="http://schemas.microsoft.com/office/word/2018/wordml/cex" xmlns:w16cid="http://schemas.microsoft.com/office/word/2016/wordml/cid" xmlns:w16="http://schemas.microsoft.com/office/word/2018/wordml" xmlns:w16sdtdh="http://schemas.microsoft.com/office/word/2020/wordml/sdtdatahash" xmlns:w16se="http://schemas.microsoft.com/office/word/2015/wordml/symex" xmlns:wpg="http://schemas.microsoft.com/office/word/2010/wordprocessingGroup" xmlns:wpi="http://schemas.microsoft.com/office/word/2010/wordprocessingInk" xmlns:wne="http://schemas.microsoft.com/office/word/2006/wordml" xmlns:wps="http://schemas.microsoft.com/office/word/2010/wordprocessingShape" mc:Ignorable="w14 w15 w16se w16cid w16 w16cex w16sdtdh wp14">
+<w:document xmlns:wpc="http://schemas.microsoft.com/office/word/2010/wordprocessingCanvas" xmlns:cx="http://schemas.microsoft.com/office/drawing/2014/chartex" xmlns:cx1="http://schemas.microsoft.com/office/drawing/2015/9/8/chartex" xmlns:cx2="http://schemas.microsoft.com/office/drawing/2015/10/21/chartex" xmlns:cx3="http://schemas.microsoft.com/office/drawing/2016/5/9/chartex" xmlns:cx4="http://schemas.microsoft.com/office/drawing/2016/5/10/chartex" xmlns:cx5="http://schemas.microsoft.com/office/drawing/2016/5/11/chartex" xmlns:cx6="http://schemas.microsoft.com/office/drawing/2016/5/12/chartex" xmlns:cx7="http://schemas.microsoft.com/office/drawing/2016/5/13/chartex" xmlns:cx8="http://schemas.microsoft.com/office/drawing/2016/5/14/chartex" xmlns:mc="http://schemas.openxmlformats.org/markup-compatibility/2006" xmlns:aink="http://schemas.microsoft.com/office/drawing/2016/ink" xmlns:am3d="http://schemas.microsoft.com/office/drawing/2017/model3d" xmlns:o="urn:schemas-microsoft-com:office:office" xmlns:r="http://schemas.openxmlformats.org/officeDocument/2006/relationships" xmlns:m="http://schemas.openxmlformats.org/officeDocument/2006/math" xmlns:v="urn:schemas-microsoft-com:vml" xmlns:wp14="http://schemas.microsoft.com/office/word/2010/wordprocessingDrawing" xmlns:wp="http://schemas.openxmlformats.org/drawingml/2006/wordprocessingDrawing" xmlns:w10="urn:schemas-microsoft-com:office:word" xmlns:w="http://schemas.openxmlformats.org/wordprocessingml/2006/main" xmlns:w14="http://schemas.microsoft.com/office/word/2010/wordml" xmlns:w15="http://schemas.microsoft.com/office/word/2012/wordml" xmlns:w16cex="http://schemas.microsoft.com/office/word/2018/wordml/cex" xmlns:w16cid="http://schemas.microsoft.com/office/word/2016/wordml/cid" xmlns:w16="http://schemas.microsoft.com/office/word/2018/wordml" xmlns:w16sdtdh="http://schemas.microsoft.com/office/word/2020/wordml/sdtdatahash" xmlns:w16se="http://schemas.microsoft.com/office/word/2015/wordml/symex" xmlns:wpg="http://schemas.microsoft.com/office/word/2010/wordprocessingGroup" xmlns:wpi="http://schemas.microsoft.com/office/word/2010/wordprocessingInk" xmlns:wne="http://schemas.microsoft.com/office/word/2006/wordml" xmlns:wps="http://schemas.microsoft.com/office/word/2010/wordprocessingShape" mc:Ignorable="w14 w15 w16se w16cid w16 w16cex w16sdtdh wp14">
   <w:body>
     <w:p>
       <w:r>
@@ -107,37 +107,50 @@
           </w:tcPr>
           <w:p>
             <w:r>
-              <w:t>55</w:t>
-            </w:r>
-          </w:p>
-        </w:tc>
-        <w:tc>
-          <w:tcPr>
-            <w:tcW w:w="1336" w:type="dxa"/>
-          </w:tcPr>
-          <w:p>
-            <w:r>
-              <w:t>93</w:t>
-            </w:r>
-          </w:p>
-        </w:tc>
-        <w:tc>
-          <w:tcPr>
-            <w:tcW w:w="1336" w:type="dxa"/>
-          </w:tcPr>
-          <w:p>
-            <w:r>
-              <w:t>55</w:t>
-            </w:r>
-          </w:p>
-        </w:tc>
-        <w:tc>
-          <w:tcPr>
-            <w:tcW w:w="1336" w:type="dxa"/>
-          </w:tcPr>
-          <w:p>
-            <w:r>
-              <w:t>60</w:t>
+              <w:t>5</w:t>
+            </w:r>
+            <w:r>
+              <w:t>6</w:t>
+            </w:r>
+          </w:p>
+        </w:tc>
+        <w:tc>
+          <w:tcPr>
+            <w:tcW w:w="1336" w:type="dxa"/>
+          </w:tcPr>
+          <w:p>
+            <w:r>
+              <w:t>89</w:t>
+            </w:r>
+          </w:p>
+        </w:tc>
+        <w:tc>
+          <w:tcPr>
+            <w:tcW w:w="1336" w:type="dxa"/>
+          </w:tcPr>
+          <w:p>
+            <w:r>
+              <w:t>57</w:t>
+            </w:r>
+          </w:p>
+        </w:tc>
+        <w:tc>
+          <w:tcPr>
+            <w:tcW w:w="1336" w:type="dxa"/>
+          </w:tcPr>
+          <w:p>
+            <w:r>
+              <w:t>53</w:t>
+            </w:r>
+          </w:p>
+        </w:tc>
+        <w:tc>
+          <w:tcPr>
+            <w:tcW w:w="1336" w:type="dxa"/>
+          </w:tcPr>
+          <w:p>
+            <w:r>
+              <w:t>91</w:t>
             </w:r>
           </w:p>
         </w:tc>
@@ -150,12 +163,6 @@
               <w:t>80</w:t>
             </w:r>
           </w:p>
-        </w:tc>
-        <w:tc>
-          <w:tcPr>
-            <w:tcW w:w="1336" w:type="dxa"/>
-          </w:tcPr>
-          <w:p/>
         </w:tc>
       </w:tr>
       <w:tr>
@@ -175,33 +182,49 @@
           </w:tcPr>
           <w:p>
             <w:r>
-              <w:t>5</w:t>
-            </w:r>
-          </w:p>
-        </w:tc>
-        <w:tc>
-          <w:tcPr>
-            <w:tcW w:w="1336" w:type="dxa"/>
-          </w:tcPr>
-          <w:p/>
-        </w:tc>
-        <w:tc>
-          <w:tcPr>
-            <w:tcW w:w="1336" w:type="dxa"/>
-          </w:tcPr>
-          <w:p/>
-        </w:tc>
-        <w:tc>
-          <w:tcPr>
-            <w:tcW w:w="1336" w:type="dxa"/>
-          </w:tcPr>
-          <w:p/>
-        </w:tc>
-        <w:tc>
-          <w:tcPr>
-            <w:tcW w:w="1336" w:type="dxa"/>
-          </w:tcPr>
-          <w:p/>
+              <w:t>11</w:t>
+            </w:r>
+          </w:p>
+        </w:tc>
+        <w:tc>
+          <w:tcPr>
+            <w:tcW w:w="1336" w:type="dxa"/>
+          </w:tcPr>
+          <w:p>
+            <w:r>
+              <w:t>0</w:t>
+            </w:r>
+          </w:p>
+        </w:tc>
+        <w:tc>
+          <w:tcPr>
+            <w:tcW w:w="1336" w:type="dxa"/>
+          </w:tcPr>
+          <w:p>
+            <w:r>
+              <w:t>10</w:t>
+            </w:r>
+          </w:p>
+        </w:tc>
+        <w:tc>
+          <w:tcPr>
+            <w:tcW w:w="1336" w:type="dxa"/>
+          </w:tcPr>
+          <w:p>
+            <w:r>
+              <w:t>10</w:t>
+            </w:r>
+          </w:p>
+        </w:tc>
+        <w:tc>
+          <w:tcPr>
+            <w:tcW w:w="1336" w:type="dxa"/>
+          </w:tcPr>
+          <w:p>
+            <w:r>
+              <w:t>58</w:t>
+            </w:r>
+          </w:p>
         </w:tc>
         <w:tc>
           <w:tcPr>
@@ -235,7 +258,11 @@
           <w:tcPr>
             <w:tcW w:w="1336" w:type="dxa"/>
           </w:tcPr>
-          <w:p/>
+          <w:p>
+            <w:r>
+              <w:t>97</w:t>
+            </w:r>
+          </w:p>
         </w:tc>
         <w:tc>
           <w:tcPr>
@@ -279,15 +306,19 @@
           </w:tcPr>
           <w:p>
             <w:r>
-              <w:t>38</w:t>
-            </w:r>
-          </w:p>
-        </w:tc>
-        <w:tc>
-          <w:tcPr>
-            <w:tcW w:w="1336" w:type="dxa"/>
-          </w:tcPr>
-          <w:p/>
+              <w:t>54</w:t>
+            </w:r>
+          </w:p>
+        </w:tc>
+        <w:tc>
+          <w:tcPr>
+            <w:tcW w:w="1336" w:type="dxa"/>
+          </w:tcPr>
+          <w:p>
+            <w:r>
+              <w:t>96</w:t>
+            </w:r>
+          </w:p>
         </w:tc>
         <w:tc>
           <w:tcPr>
@@ -329,13 +360,21 @@
           <w:tcPr>
             <w:tcW w:w="1335" w:type="dxa"/>
           </w:tcPr>
-          <w:p/>
-        </w:tc>
-        <w:tc>
-          <w:tcPr>
-            <w:tcW w:w="1336" w:type="dxa"/>
-          </w:tcPr>
-          <w:p/>
+          <w:p>
+            <w:r>
+              <w:t>15</w:t>
+            </w:r>
+          </w:p>
+        </w:tc>
+        <w:tc>
+          <w:tcPr>
+            <w:tcW w:w="1336" w:type="dxa"/>
+          </w:tcPr>
+          <w:p>
+            <w:r>
+              <w:t>49</w:t>
+            </w:r>
+          </w:p>
         </w:tc>
         <w:tc>
           <w:tcPr>
@@ -377,7 +416,11 @@
           <w:tcPr>
             <w:tcW w:w="1335" w:type="dxa"/>
           </w:tcPr>
-          <w:p/>
+          <w:p>
+            <w:r>
+              <w:t>16</w:t>
+            </w:r>
+          </w:p>
         </w:tc>
         <w:tc>
           <w:tcPr>
@@ -520,55 +563,62 @@
           </w:tcPr>
           <w:p>
             <w:r>
-              <w:t>45</w:t>
-            </w:r>
-          </w:p>
-        </w:tc>
-        <w:tc>
-          <w:tcPr>
-            <w:tcW w:w="1336" w:type="dxa"/>
-          </w:tcPr>
-          <w:p>
-            <w:r>
-              <w:t>7</w:t>
-            </w:r>
-          </w:p>
-        </w:tc>
-        <w:tc>
-          <w:tcPr>
-            <w:tcW w:w="1336" w:type="dxa"/>
-          </w:tcPr>
-          <w:p>
-            <w:r>
-              <w:t>45</w:t>
-            </w:r>
-          </w:p>
-        </w:tc>
-        <w:tc>
-          <w:tcPr>
-            <w:tcW w:w="1336" w:type="dxa"/>
-          </w:tcPr>
-          <w:p>
-            <w:r>
-              <w:t>40</w:t>
-            </w:r>
-          </w:p>
-        </w:tc>
-        <w:tc>
-          <w:tcPr>
-            <w:tcW w:w="1336" w:type="dxa"/>
-          </w:tcPr>
-          <w:p>
-            <w:r>
-              <w:t>10</w:t>
-            </w:r>
-          </w:p>
-        </w:tc>
-        <w:tc>
-          <w:tcPr>
-            <w:tcW w:w="1336" w:type="dxa"/>
-          </w:tcPr>
-          <w:p/>
+              <w:t>4</w:t>
+            </w:r>
+            <w:r>
+              <w:t>3</w:t>
+            </w:r>
+          </w:p>
+        </w:tc>
+        <w:tc>
+          <w:tcPr>
+            <w:tcW w:w="1336" w:type="dxa"/>
+          </w:tcPr>
+          <w:p>
+            <w:r>
+              <w:t>11</w:t>
+            </w:r>
+          </w:p>
+        </w:tc>
+        <w:tc>
+          <w:tcPr>
+            <w:tcW w:w="1336" w:type="dxa"/>
+          </w:tcPr>
+          <w:p>
+            <w:r>
+              <w:t>43</w:t>
+            </w:r>
+          </w:p>
+        </w:tc>
+        <w:tc>
+          <w:tcPr>
+            <w:tcW w:w="1336" w:type="dxa"/>
+          </w:tcPr>
+          <w:p>
+            <w:r>
+              <w:t>47</w:t>
+            </w:r>
+          </w:p>
+        </w:tc>
+        <w:tc>
+          <w:tcPr>
+            <w:tcW w:w="1336" w:type="dxa"/>
+          </w:tcPr>
+          <w:p>
+            <w:r>
+              <w:t>6</w:t>
+            </w:r>
+          </w:p>
+        </w:tc>
+        <w:tc>
+          <w:tcPr>
+            <w:tcW w:w="1336" w:type="dxa"/>
+          </w:tcPr>
+          <w:p>
+            <w:r>
+              <w:t>12</w:t>
+            </w:r>
+          </w:p>
         </w:tc>
       </w:tr>
       <w:tr>
@@ -588,33 +638,49 @@
           </w:tcPr>
           <w:p>
             <w:r>
-              <w:t>95</w:t>
-            </w:r>
-          </w:p>
-        </w:tc>
-        <w:tc>
-          <w:tcPr>
-            <w:tcW w:w="1336" w:type="dxa"/>
-          </w:tcPr>
-          <w:p/>
-        </w:tc>
-        <w:tc>
-          <w:tcPr>
-            <w:tcW w:w="1336" w:type="dxa"/>
-          </w:tcPr>
-          <w:p/>
-        </w:tc>
-        <w:tc>
-          <w:tcPr>
-            <w:tcW w:w="1336" w:type="dxa"/>
-          </w:tcPr>
-          <w:p/>
-        </w:tc>
-        <w:tc>
-          <w:tcPr>
-            <w:tcW w:w="1336" w:type="dxa"/>
-          </w:tcPr>
-          <w:p/>
+              <w:t>89</w:t>
+            </w:r>
+          </w:p>
+        </w:tc>
+        <w:tc>
+          <w:tcPr>
+            <w:tcW w:w="1336" w:type="dxa"/>
+          </w:tcPr>
+          <w:p>
+            <w:r>
+              <w:t>0</w:t>
+            </w:r>
+          </w:p>
+        </w:tc>
+        <w:tc>
+          <w:tcPr>
+            <w:tcW w:w="1336" w:type="dxa"/>
+          </w:tcPr>
+          <w:p>
+            <w:r>
+              <w:t>90</w:t>
+            </w:r>
+          </w:p>
+        </w:tc>
+        <w:tc>
+          <w:tcPr>
+            <w:tcW w:w="1336" w:type="dxa"/>
+          </w:tcPr>
+          <w:p>
+            <w:r>
+              <w:t>89</w:t>
+            </w:r>
+          </w:p>
+        </w:tc>
+        <w:tc>
+          <w:tcPr>
+            <w:tcW w:w="1336" w:type="dxa"/>
+          </w:tcPr>
+          <w:p>
+            <w:r>
+              <w:t>31</w:t>
+            </w:r>
+          </w:p>
         </w:tc>
         <w:tc>
           <w:tcPr>
@@ -640,15 +706,19 @@
           </w:tcPr>
           <w:p>
             <w:r>
-              <w:t>41</w:t>
-            </w:r>
-          </w:p>
-        </w:tc>
-        <w:tc>
-          <w:tcPr>
-            <w:tcW w:w="1336" w:type="dxa"/>
-          </w:tcPr>
-          <w:p/>
+              <w:t>42</w:t>
+            </w:r>
+          </w:p>
+        </w:tc>
+        <w:tc>
+          <w:tcPr>
+            <w:tcW w:w="1336" w:type="dxa"/>
+          </w:tcPr>
+          <w:p>
+            <w:r>
+              <w:t>3</w:t>
+            </w:r>
+          </w:p>
         </w:tc>
         <w:tc>
           <w:tcPr>
@@ -692,15 +762,19 @@
           </w:tcPr>
           <w:p>
             <w:r>
-              <w:t>62</w:t>
-            </w:r>
-          </w:p>
-        </w:tc>
-        <w:tc>
-          <w:tcPr>
-            <w:tcW w:w="1336" w:type="dxa"/>
-          </w:tcPr>
-          <w:p/>
+              <w:t>46</w:t>
+            </w:r>
+          </w:p>
+        </w:tc>
+        <w:tc>
+          <w:tcPr>
+            <w:tcW w:w="1336" w:type="dxa"/>
+          </w:tcPr>
+          <w:p>
+            <w:r>
+              <w:t>4</w:t>
+            </w:r>
+          </w:p>
         </w:tc>
         <w:tc>
           <w:tcPr>
@@ -742,13 +816,21 @@
           <w:tcPr>
             <w:tcW w:w="1335" w:type="dxa"/>
           </w:tcPr>
-          <w:p/>
-        </w:tc>
-        <w:tc>
-          <w:tcPr>
-            <w:tcW w:w="1336" w:type="dxa"/>
-          </w:tcPr>
-          <w:p/>
+          <w:p>
+            <w:r>
+              <w:t>80</w:t>
+            </w:r>
+          </w:p>
+        </w:tc>
+        <w:tc>
+          <w:tcPr>
+            <w:tcW w:w="1336" w:type="dxa"/>
+          </w:tcPr>
+          <w:p>
+            <w:r>
+              <w:t>39</w:t>
+            </w:r>
+          </w:p>
         </w:tc>
         <w:tc>
           <w:tcPr>
@@ -790,7 +872,11 @@
           <w:tcPr>
             <w:tcW w:w="1335" w:type="dxa"/>
           </w:tcPr>
-          <w:p/>
+          <w:p>
+            <w:r>
+              <w:t>83</w:t>
+            </w:r>
+          </w:p>
         </w:tc>
         <w:tc>
           <w:tcPr>
@@ -930,6 +1016,16 @@
           </w:tcPr>
           <w:p>
             <w:r>
+              <w:t>1</w:t>
+            </w:r>
+          </w:p>
+        </w:tc>
+        <w:tc>
+          <w:tcPr>
+            <w:tcW w:w="1336" w:type="dxa"/>
+          </w:tcPr>
+          <w:p>
+            <w:r>
               <w:t>0</w:t>
             </w:r>
           </w:p>
@@ -960,25 +1056,19 @@
           </w:tcPr>
           <w:p>
             <w:r>
-              <w:t>0</w:t>
-            </w:r>
-          </w:p>
-        </w:tc>
-        <w:tc>
-          <w:tcPr>
-            <w:tcW w:w="1336" w:type="dxa"/>
-          </w:tcPr>
-          <w:p>
-            <w:r>
-              <w:t>10</w:t>
-            </w:r>
-          </w:p>
-        </w:tc>
-        <w:tc>
-          <w:tcPr>
-            <w:tcW w:w="1336" w:type="dxa"/>
-          </w:tcPr>
-          <w:p/>
+              <w:t>3</w:t>
+            </w:r>
+          </w:p>
+        </w:tc>
+        <w:tc>
+          <w:tcPr>
+            <w:tcW w:w="1336" w:type="dxa"/>
+          </w:tcPr>
+          <w:p>
+            <w:r>
+              <w:t>8</w:t>
+            </w:r>
+          </w:p>
         </w:tc>
       </w:tr>
       <w:tr>
@@ -1006,25 +1096,41 @@
           <w:tcPr>
             <w:tcW w:w="1336" w:type="dxa"/>
           </w:tcPr>
-          <w:p/>
-        </w:tc>
-        <w:tc>
-          <w:tcPr>
-            <w:tcW w:w="1336" w:type="dxa"/>
-          </w:tcPr>
-          <w:p/>
-        </w:tc>
-        <w:tc>
-          <w:tcPr>
-            <w:tcW w:w="1336" w:type="dxa"/>
-          </w:tcPr>
-          <w:p/>
-        </w:tc>
-        <w:tc>
-          <w:tcPr>
-            <w:tcW w:w="1336" w:type="dxa"/>
-          </w:tcPr>
-          <w:p/>
+          <w:p>
+            <w:r>
+              <w:t>100</w:t>
+            </w:r>
+          </w:p>
+        </w:tc>
+        <w:tc>
+          <w:tcPr>
+            <w:tcW w:w="1336" w:type="dxa"/>
+          </w:tcPr>
+          <w:p>
+            <w:r>
+              <w:t>0</w:t>
+            </w:r>
+          </w:p>
+        </w:tc>
+        <w:tc>
+          <w:tcPr>
+            <w:tcW w:w="1336" w:type="dxa"/>
+          </w:tcPr>
+          <w:p>
+            <w:r>
+              <w:t>1</w:t>
+            </w:r>
+          </w:p>
+        </w:tc>
+        <w:tc>
+          <w:tcPr>
+            <w:tcW w:w="1336" w:type="dxa"/>
+          </w:tcPr>
+          <w:p>
+            <w:r>
+              <w:t>11</w:t>
+            </w:r>
+          </w:p>
         </w:tc>
         <w:tc>
           <w:tcPr>
@@ -1050,15 +1156,19 @@
           </w:tcPr>
           <w:p>
             <w:r>
-              <w:t>1</w:t>
-            </w:r>
-          </w:p>
-        </w:tc>
-        <w:tc>
-          <w:tcPr>
-            <w:tcW w:w="1336" w:type="dxa"/>
-          </w:tcPr>
-          <w:p/>
+              <w:t>0</w:t>
+            </w:r>
+          </w:p>
+        </w:tc>
+        <w:tc>
+          <w:tcPr>
+            <w:tcW w:w="1336" w:type="dxa"/>
+          </w:tcPr>
+          <w:p>
+            <w:r>
+              <w:t>0</w:t>
+            </w:r>
+          </w:p>
         </w:tc>
         <w:tc>
           <w:tcPr>
@@ -1110,7 +1220,11 @@
           <w:tcPr>
             <w:tcW w:w="1336" w:type="dxa"/>
           </w:tcPr>
-          <w:p/>
+          <w:p>
+            <w:r>
+              <w:t>0</w:t>
+            </w:r>
+          </w:p>
         </w:tc>
         <w:tc>
           <w:tcPr>
@@ -1152,13 +1266,21 @@
           <w:tcPr>
             <w:tcW w:w="1335" w:type="dxa"/>
           </w:tcPr>
-          <w:p/>
-        </w:tc>
-        <w:tc>
-          <w:tcPr>
-            <w:tcW w:w="1336" w:type="dxa"/>
-          </w:tcPr>
-          <w:p/>
+          <w:p>
+            <w:r>
+              <w:t>5</w:t>
+            </w:r>
+          </w:p>
+        </w:tc>
+        <w:tc>
+          <w:tcPr>
+            <w:tcW w:w="1336" w:type="dxa"/>
+          </w:tcPr>
+          <w:p>
+            <w:r>
+              <w:t>12</w:t>
+            </w:r>
+          </w:p>
         </w:tc>
         <w:tc>
           <w:tcPr>
@@ -1200,7 +1322,11 @@
           <w:tcPr>
             <w:tcW w:w="1335" w:type="dxa"/>
           </w:tcPr>
-          <w:p/>
+          <w:p>
+            <w:r>
+              <w:t>1</w:t>
+            </w:r>
+          </w:p>
         </w:tc>
         <w:tc>
           <w:tcPr>

</xml_diff>